<commit_message>
Add second lab for informatics
</commit_message>
<xml_diff>
--- a/second-semester/Информатика/Решения/ЗО Лабораторные работы/Лабораторная 1/Ердяков Р.А. ЛР 1 ИТб-1302-02-20.docx
+++ b/second-semester/Информатика/Решения/ЗО Лабораторные работы/Лабораторная 1/Ердяков Р.А. ЛР 1 ИТб-1302-02-20.docx
@@ -249,7 +249,7 @@
           <w:rFonts w:ascii="Times New Roman" w:eastAsia="Times New Roman" w:hAnsi="Times New Roman" w:cs="Times New Roman"/>
           <w:sz w:val="28"/>
           <w:szCs w:val="28"/>
-          <w:lang w:val="en-US" w:eastAsia="ru-RU"/>
+          <w:lang w:eastAsia="ru-RU"/>
         </w:rPr>
       </w:pPr>
       <w:r>
@@ -1288,7 +1288,6 @@
           <w:rFonts w:ascii="Times New Roman" w:eastAsiaTheme="minorEastAsia" w:hAnsi="Times New Roman" w:cs="Times New Roman"/>
           <w:sz w:val="28"/>
           <w:szCs w:val="28"/>
-          <w:lang w:val="en-US"/>
         </w:rPr>
       </w:pPr>
       <m:oMath>
@@ -1364,7 +1363,6 @@
           <w:rFonts w:ascii="Times New Roman" w:eastAsiaTheme="minorEastAsia" w:hAnsi="Times New Roman" w:cs="Times New Roman"/>
           <w:sz w:val="28"/>
           <w:szCs w:val="28"/>
-          <w:lang w:val="en-US"/>
         </w:rPr>
       </w:pPr>
       <w:r>
@@ -1372,7 +1370,6 @@
           <w:rFonts w:ascii="Times New Roman" w:eastAsiaTheme="minorEastAsia" w:hAnsi="Times New Roman" w:cs="Times New Roman"/>
           <w:sz w:val="28"/>
           <w:szCs w:val="28"/>
-          <w:lang w:val="en-US"/>
         </w:rPr>
         <w:br w:type="page"/>
       </w:r>
@@ -1394,7 +1391,16 @@
           <w:szCs w:val="28"/>
         </w:rPr>
         <w:lastRenderedPageBreak/>
-        <w:t>3 СХЕМА АЛГОРИТМА</w:t>
+        <w:t>4</w:t>
+      </w:r>
+      <w:r>
+        <w:rPr>
+          <w:rFonts w:ascii="Times New Roman" w:eastAsiaTheme="minorEastAsia" w:hAnsi="Times New Roman" w:cs="Times New Roman"/>
+          <w:b/>
+          <w:sz w:val="28"/>
+          <w:szCs w:val="28"/>
+        </w:rPr>
+        <w:t xml:space="preserve"> СХЕМА АЛГОРИТМА</w:t>
       </w:r>
     </w:p>
     <w:p>
@@ -1431,7 +1437,6 @@
           <w:rFonts w:ascii="Times New Roman" w:eastAsiaTheme="minorEastAsia" w:hAnsi="Times New Roman" w:cs="Times New Roman"/>
           <w:sz w:val="28"/>
           <w:szCs w:val="28"/>
-          <w:lang w:val="en-US"/>
         </w:rPr>
       </w:pPr>
       <w:r>
@@ -1538,7 +1543,6 @@
           <w:b/>
           <w:sz w:val="28"/>
           <w:szCs w:val="28"/>
-          <w:lang w:val="en-US"/>
         </w:rPr>
       </w:pPr>
       <w:r>
@@ -1547,9 +1551,19 @@
           <w:b/>
           <w:sz w:val="28"/>
           <w:szCs w:val="28"/>
+          <w:lang w:val="en-US"/>
         </w:rPr>
         <w:lastRenderedPageBreak/>
-        <w:t>4 СПИСОК ИДЕНТИ</w:t>
+        <w:t>5</w:t>
+      </w:r>
+      <w:r>
+        <w:rPr>
+          <w:rFonts w:ascii="Times New Roman" w:hAnsi="Times New Roman" w:cs="Times New Roman"/>
+          <w:b/>
+          <w:sz w:val="28"/>
+          <w:szCs w:val="28"/>
+        </w:rPr>
+        <w:t xml:space="preserve"> СПИСОК ИДЕНТИ</w:t>
       </w:r>
       <w:r>
         <w:rPr>
@@ -1573,7 +1587,6 @@
           <w:rFonts w:ascii="Times New Roman" w:hAnsi="Times New Roman" w:cs="Times New Roman"/>
           <w:sz w:val="28"/>
           <w:szCs w:val="28"/>
-          <w:lang w:val="en-US"/>
         </w:rPr>
       </w:pPr>
       <w:r>
@@ -2099,15 +2112,17 @@
           <w:szCs w:val="28"/>
         </w:rPr>
       </w:pPr>
+      <w:proofErr w:type="gramStart"/>
       <w:r>
         <w:rPr>
           <w:rFonts w:ascii="Times New Roman" w:hAnsi="Times New Roman" w:cs="Times New Roman"/>
           <w:b/>
           <w:sz w:val="28"/>
           <w:szCs w:val="28"/>
+          <w:lang w:val="en-US"/>
         </w:rPr>
         <w:lastRenderedPageBreak/>
-        <w:t>5 РЕЗУЛЬТАТЫ ТЕСТИРОВАНИЯ ПРОГРАММЫ</w:t>
+        <w:t>6</w:t>
       </w:r>
       <w:r>
         <w:rPr>
@@ -2116,8 +2131,18 @@
           <w:sz w:val="28"/>
           <w:szCs w:val="28"/>
         </w:rPr>
+        <w:t xml:space="preserve"> РЕЗУЛЬТАТЫ ТЕСТИРОВАНИЯ ПРОГРАММЫ</w:t>
+      </w:r>
+      <w:r>
+        <w:rPr>
+          <w:rFonts w:ascii="Times New Roman" w:hAnsi="Times New Roman" w:cs="Times New Roman"/>
+          <w:b/>
+          <w:sz w:val="28"/>
+          <w:szCs w:val="28"/>
+        </w:rPr>
         <w:t>.</w:t>
       </w:r>
+      <w:proofErr w:type="gramEnd"/>
     </w:p>
     <w:p>
       <w:pPr>
@@ -3164,9 +3189,20 @@
           <w:color w:val="000000" w:themeColor="text1"/>
           <w:sz w:val="28"/>
           <w:szCs w:val="28"/>
+          <w:lang w:val="en-US"/>
         </w:rPr>
         <w:lastRenderedPageBreak/>
-        <w:t>6 ВЫВОД.</w:t>
+        <w:t>7</w:t>
+      </w:r>
+      <w:r>
+        <w:rPr>
+          <w:rFonts w:ascii="Times New Roman" w:hAnsi="Times New Roman" w:cs="Times New Roman"/>
+          <w:b/>
+          <w:color w:val="000000" w:themeColor="text1"/>
+          <w:sz w:val="28"/>
+          <w:szCs w:val="28"/>
+        </w:rPr>
+        <w:t xml:space="preserve"> ВЫВОД.</w:t>
       </w:r>
     </w:p>
     <w:p>
@@ -4406,52 +4442,7 @@
             <w:sz w:val="28"/>
             <w:szCs w:val="28"/>
           </w:rPr>
-          <w:t>https://l</w:t>
-        </w:r>
-        <w:r>
-          <w:rPr>
-            <w:rStyle w:val="a9"/>
-            <w:rFonts w:ascii="Times New Roman" w:hAnsi="Times New Roman" w:cs="Times New Roman"/>
-            <w:sz w:val="28"/>
-            <w:szCs w:val="28"/>
-          </w:rPr>
-          <w:t>e</w:t>
-        </w:r>
-        <w:r>
-          <w:rPr>
-            <w:rStyle w:val="a9"/>
-            <w:rFonts w:ascii="Times New Roman" w:hAnsi="Times New Roman" w:cs="Times New Roman"/>
-            <w:sz w:val="28"/>
-            <w:szCs w:val="28"/>
-          </w:rPr>
-          <w:t>arn.m</w:t>
-        </w:r>
-        <w:r>
-          <w:rPr>
-            <w:rStyle w:val="a9"/>
-            <w:rFonts w:ascii="Times New Roman" w:hAnsi="Times New Roman" w:cs="Times New Roman"/>
-            <w:sz w:val="28"/>
-            <w:szCs w:val="28"/>
-          </w:rPr>
-          <w:t>i</w:t>
-        </w:r>
-        <w:r>
-          <w:rPr>
-            <w:rStyle w:val="a9"/>
-            <w:rFonts w:ascii="Times New Roman" w:hAnsi="Times New Roman" w:cs="Times New Roman"/>
-            <w:sz w:val="28"/>
-            <w:szCs w:val="28"/>
-          </w:rPr>
-          <w:t>c</w:t>
-        </w:r>
-        <w:r>
-          <w:rPr>
-            <w:rStyle w:val="a9"/>
-            <w:rFonts w:ascii="Times New Roman" w:hAnsi="Times New Roman" w:cs="Times New Roman"/>
-            <w:sz w:val="28"/>
-            <w:szCs w:val="28"/>
-          </w:rPr>
-          <w:t>rosoft.com/ru-ru/dotnet/api/system.math.pi?view=net-8.0</w:t>
+          <w:t>https://learn.microsoft.com/ru-ru/dotnet/api/system.math.pi?view=net-8.0</w:t>
         </w:r>
       </w:hyperlink>
     </w:p>
@@ -5147,6 +5138,7 @@
   <w:style w:type="character" w:default="1" w:styleId="a0">
     <w:name w:val="Default Paragraph Font"/>
     <w:uiPriority w:val="1"/>
+    <w:semiHidden/>
     <w:unhideWhenUsed/>
   </w:style>
   <w:style w:type="table" w:default="1" w:styleId="a1">
@@ -5868,7 +5860,7 @@
   <a:extraClrSchemeLst/>
   <a:extLst>
     <a:ext uri="{05A4C25C-085E-4340-85A3-A5531E510DB2}">
-      <thm15:themeFamily xmlns="" xmlns:thm15="http://schemas.microsoft.com/office/thememl/2012/main" name="Office Theme" id="{62F939B6-93AF-4DB8-9C6B-D6C7DFDC589F}" vid="{4A3C46E8-61CC-4603-A589-7422A47A8E4A}"/>
+      <thm15:themeFamily xmlns:thm15="http://schemas.microsoft.com/office/thememl/2012/main" xmlns="" name="Office Theme" id="{62F939B6-93AF-4DB8-9C6B-D6C7DFDC589F}" vid="{4A3C46E8-61CC-4603-A589-7422A47A8E4A}"/>
     </a:ext>
   </a:extLst>
 </a:theme>

</xml_diff>